<commit_message>
Renamed gamepad controller in specs for consistency
</commit_message>
<xml_diff>
--- a/Specification/Editable source documents/Spec part 2 - Console architecture.docx
+++ b/Specification/Editable source documents/Spec part 2 - Console architecture.docx
@@ -354,20 +354,6 @@
           <w:rFonts w:ascii="Bookman Old Style" w:hAnsi="Bookman Old Style"/>
           <w:lang w:val="en-US"/>
         </w:rPr>
-        <w:t>.0</w:t>
-      </w:r>
-      <w:r>
-        <w:rPr>
-          <w:rFonts w:ascii="Bookman Old Style" w:hAnsi="Bookman Old Style"/>
-          <w:lang w:val="en-US"/>
-        </w:rPr>
-        <w:t>4</w:t>
-      </w:r>
-      <w:r>
-        <w:rPr>
-          <w:rFonts w:ascii="Bookman Old Style" w:hAnsi="Bookman Old Style"/>
-          <w:lang w:val="en-US"/>
-        </w:rPr>
         <w:t>.</w:t>
       </w:r>
       <w:r>
@@ -375,7 +361,28 @@
           <w:rFonts w:ascii="Bookman Old Style" w:hAnsi="Bookman Old Style"/>
           <w:lang w:val="en-US"/>
         </w:rPr>
-        <w:t>10</w:t>
+        <w:t>12</w:t>
+      </w:r>
+      <w:r>
+        <w:rPr>
+          <w:rFonts w:ascii="Bookman Old Style" w:hAnsi="Bookman Old Style"/>
+          <w:lang w:val="en-US"/>
+        </w:rPr>
+        <w:t>.</w:t>
+      </w:r>
+      <w:r>
+        <w:rPr>
+          <w:rFonts w:ascii="Bookman Old Style" w:hAnsi="Bookman Old Style"/>
+          <w:lang w:val="en-US"/>
+        </w:rPr>
+        <w:t>1</w:t>
+      </w:r>
+      <w:r>
+        <w:rPr>
+          <w:rFonts w:ascii="Bookman Old Style" w:hAnsi="Bookman Old Style"/>
+          <w:lang w:val="en-US"/>
+        </w:rPr>
+        <w:t>5</w:t>
       </w:r>
       <w:r>
         <w:rPr>
@@ -2674,15 +2681,16 @@
       </w:pPr>
       <w:r>
         <w:rPr>
+          <w:rFonts w:ascii="Bookman Old Style" w:hAnsi="Bookman Old Style"/>
           <w:noProof/>
           <w:lang w:eastAsia="es-ES"/>
         </w:rPr>
         <w:lastRenderedPageBreak/>
         <w:drawing>
           <wp:inline distT="0" distB="0" distL="0" distR="0">
-            <wp:extent cx="6188710" cy="3754755"/>
-            <wp:effectExtent l="19050" t="19050" r="2540" b="0"/>
-            <wp:docPr id="10" name="Imagen 10"/>
+            <wp:extent cx="6188710" cy="3750856"/>
+            <wp:effectExtent l="19050" t="19050" r="21590" b="21044"/>
+            <wp:docPr id="3" name="Imagen 1"/>
             <wp:cNvGraphicFramePr>
               <a:graphicFrameLocks xmlns:a="http://schemas.openxmlformats.org/drawingml/2006/main" noChangeAspect="1"/>
             </wp:cNvGraphicFramePr>
@@ -2690,27 +2698,34 @@
               <a:graphicData uri="http://schemas.openxmlformats.org/drawingml/2006/picture">
                 <pic:pic xmlns:pic="http://schemas.openxmlformats.org/drawingml/2006/picture">
                   <pic:nvPicPr>
-                    <pic:cNvPr id="1" name=""/>
-                    <pic:cNvPicPr/>
+                    <pic:cNvPr id="0" name="Picture 1"/>
+                    <pic:cNvPicPr>
+                      <a:picLocks noChangeAspect="1" noChangeArrowheads="1"/>
+                    </pic:cNvPicPr>
                   </pic:nvPicPr>
                   <pic:blipFill>
                     <a:blip r:embed="rId12" cstate="print"/>
+                    <a:srcRect/>
                     <a:stretch>
                       <a:fillRect/>
                     </a:stretch>
                   </pic:blipFill>
-                  <pic:spPr>
+                  <pic:spPr bwMode="auto">
                     <a:xfrm>
                       <a:off x="0" y="0"/>
-                      <a:ext cx="6188710" cy="3754755"/>
+                      <a:ext cx="6188710" cy="3750856"/>
                     </a:xfrm>
                     <a:prstGeom prst="rect">
                       <a:avLst/>
                     </a:prstGeom>
-                    <a:ln>
+                    <a:noFill/>
+                    <a:ln w="9525">
                       <a:solidFill>
                         <a:schemeClr val="tx1"/>
                       </a:solidFill>
+                      <a:miter lim="800000"/>
+                      <a:headEnd/>
+                      <a:tailEnd/>
                     </a:ln>
                   </pic:spPr>
                 </pic:pic>
@@ -3137,7 +3152,7 @@
           <w:b/>
           <w:lang w:val="en-US"/>
         </w:rPr>
-        <w:t>G</w:t>
+        <w:t>Input</w:t>
       </w:r>
       <w:r>
         <w:rPr>
@@ -3145,7 +3160,7 @@
           <w:b/>
           <w:lang w:val="en-US"/>
         </w:rPr>
-        <w:t>amepad controller:</w:t>
+        <w:t xml:space="preserve"> controller:</w:t>
       </w:r>
       <w:r>
         <w:rPr>
@@ -3220,7 +3235,7 @@
           <w:lang w:val="en-US"/>
         </w:rPr>
         <w:lastRenderedPageBreak/>
-        <w:t>G</w:t>
+        <w:t>C</w:t>
       </w:r>
       <w:r>
         <w:rPr>
@@ -3228,35 +3243,35 @@
           <w:b/>
           <w:lang w:val="en-US"/>
         </w:rPr>
-        <w:t>raphics chip (GPU):</w:t>
-      </w:r>
-      <w:r>
-        <w:rPr>
-          <w:rFonts w:ascii="Bookman Old Style" w:hAnsi="Bookman Old Style"/>
-          <w:lang w:val="en-US"/>
-        </w:rPr>
-        <w:t xml:space="preserve"> This chip accesses the images present in the cartridge’s vid</w:t>
-      </w:r>
-      <w:r>
-        <w:rPr>
-          <w:rFonts w:ascii="Bookman Old Style" w:hAnsi="Bookman Old Style"/>
-          <w:lang w:val="en-US"/>
-        </w:rPr>
-        <w:t>e</w:t>
-      </w:r>
-      <w:r>
-        <w:rPr>
-          <w:rFonts w:ascii="Bookman Old Style" w:hAnsi="Bookman Old Style"/>
-          <w:lang w:val="en-US"/>
-        </w:rPr>
-        <w:t xml:space="preserve">o ROM and uses them to draw on screen. </w:t>
-      </w:r>
-      <w:r>
-        <w:rPr>
-          <w:rFonts w:ascii="Bookman Old Style" w:hAnsi="Bookman Old Style"/>
-          <w:lang w:val="en-US"/>
-        </w:rPr>
-        <w:t>It can apply some effects to them such as rotation and scaling.</w:t>
+        <w:t>artridge controller:</w:t>
+      </w:r>
+      <w:r>
+        <w:rPr>
+          <w:rFonts w:ascii="Bookman Old Style" w:hAnsi="Bookman Old Style"/>
+          <w:lang w:val="en-US"/>
+        </w:rPr>
+        <w:t xml:space="preserve"> Detects when a cartri</w:t>
+      </w:r>
+      <w:r>
+        <w:rPr>
+          <w:rFonts w:ascii="Bookman Old Style" w:hAnsi="Bookman Old Style"/>
+          <w:lang w:val="en-US"/>
+        </w:rPr>
+        <w:t>d</w:t>
+      </w:r>
+      <w:r>
+        <w:rPr>
+          <w:rFonts w:ascii="Bookman Old Style" w:hAnsi="Bookman Old Style"/>
+          <w:lang w:val="en-US"/>
+        </w:rPr>
+        <w:t xml:space="preserve">ge is connected, and can provide basic information on its contents. </w:t>
+      </w:r>
+      <w:r>
+        <w:rPr>
+          <w:rFonts w:ascii="Bookman Old Style" w:hAnsi="Bookman Old Style"/>
+          <w:lang w:val="en-US"/>
+        </w:rPr>
+        <w:t>Through it the CPU can read the program memory in the cartridge.</w:t>
       </w:r>
     </w:p>
     <w:p>
@@ -3288,7 +3303,7 @@
           <w:b/>
           <w:lang w:val="en-US"/>
         </w:rPr>
-        <w:t>S</w:t>
+        <w:t>M</w:t>
       </w:r>
       <w:r>
         <w:rPr>
@@ -3296,28 +3311,42 @@
           <w:b/>
           <w:lang w:val="en-US"/>
         </w:rPr>
-        <w:t>ound chip (SPU):</w:t>
-      </w:r>
-      <w:r>
-        <w:rPr>
-          <w:rFonts w:ascii="Bookman Old Style" w:hAnsi="Bookman Old Style"/>
-          <w:lang w:val="en-US"/>
-        </w:rPr>
-        <w:t xml:space="preserve"> The SPU has direct access to the sounds in the cartridge’s audio ROM. </w:t>
-      </w:r>
-      <w:r>
-        <w:rPr>
-          <w:rFonts w:ascii="Bookman Old Style" w:hAnsi="Bookman Old Style"/>
-          <w:lang w:val="en-US"/>
-        </w:rPr>
-        <w:t>It can play up to 16 of them at the same time, and apply some effects like speed changes and loops</w:t>
-      </w:r>
-      <w:r>
-        <w:rPr>
-          <w:rFonts w:ascii="Bookman Old Style" w:hAnsi="Bookman Old Style"/>
-          <w:lang w:val="en-US"/>
-        </w:rPr>
-        <w:t>.</w:t>
+        <w:t>emory card controller:</w:t>
+      </w:r>
+      <w:r>
+        <w:rPr>
+          <w:rFonts w:ascii="Bookman Old Style" w:hAnsi="Bookman Old Style"/>
+          <w:lang w:val="en-US"/>
+        </w:rPr>
+        <w:t xml:space="preserve"> Allows us to know if there is a memory card connected. </w:t>
+      </w:r>
+      <w:r>
+        <w:rPr>
+          <w:rFonts w:ascii="Bookman Old Style" w:hAnsi="Bookman Old Style"/>
+          <w:lang w:val="en-US"/>
+        </w:rPr>
+        <w:t xml:space="preserve">When present it enables the </w:t>
+      </w:r>
+      <w:r>
+        <w:rPr>
+          <w:rFonts w:ascii="Bookman Old Style" w:hAnsi="Bookman Old Style"/>
+          <w:lang w:val="en-US"/>
+        </w:rPr>
+        <w:t>CPU to access th</w:t>
+      </w:r>
+      <w:r>
+        <w:rPr>
+          <w:rFonts w:ascii="Bookman Old Style" w:hAnsi="Bookman Old Style"/>
+          <w:lang w:val="en-US"/>
+        </w:rPr>
+        <w:t>at</w:t>
+      </w:r>
+      <w:r>
+        <w:rPr>
+          <w:rFonts w:ascii="Bookman Old Style" w:hAnsi="Bookman Old Style"/>
+          <w:lang w:val="en-US"/>
+        </w:rPr>
+        <w:t xml:space="preserve"> card’s memory.</w:t>
       </w:r>
     </w:p>
     <w:p>
@@ -3349,7 +3378,7 @@
           <w:b/>
           <w:lang w:val="en-US"/>
         </w:rPr>
-        <w:t>C</w:t>
+        <w:t>G</w:t>
       </w:r>
       <w:r>
         <w:rPr>
@@ -3357,35 +3386,35 @@
           <w:b/>
           <w:lang w:val="en-US"/>
         </w:rPr>
-        <w:t>artridge controller:</w:t>
-      </w:r>
-      <w:r>
-        <w:rPr>
-          <w:rFonts w:ascii="Bookman Old Style" w:hAnsi="Bookman Old Style"/>
-          <w:lang w:val="en-US"/>
-        </w:rPr>
-        <w:t xml:space="preserve"> Detects when a cartri</w:t>
-      </w:r>
-      <w:r>
-        <w:rPr>
-          <w:rFonts w:ascii="Bookman Old Style" w:hAnsi="Bookman Old Style"/>
-          <w:lang w:val="en-US"/>
-        </w:rPr>
-        <w:t>d</w:t>
-      </w:r>
-      <w:r>
-        <w:rPr>
-          <w:rFonts w:ascii="Bookman Old Style" w:hAnsi="Bookman Old Style"/>
-          <w:lang w:val="en-US"/>
-        </w:rPr>
-        <w:t xml:space="preserve">ge is connected, and can provide basic information on its contents. </w:t>
-      </w:r>
-      <w:r>
-        <w:rPr>
-          <w:rFonts w:ascii="Bookman Old Style" w:hAnsi="Bookman Old Style"/>
-          <w:lang w:val="en-US"/>
-        </w:rPr>
-        <w:t>Through it the CPU can read the program memory in the cartridge.</w:t>
+        <w:t>raphics chip (GPU):</w:t>
+      </w:r>
+      <w:r>
+        <w:rPr>
+          <w:rFonts w:ascii="Bookman Old Style" w:hAnsi="Bookman Old Style"/>
+          <w:lang w:val="en-US"/>
+        </w:rPr>
+        <w:t xml:space="preserve"> This chip accesses the images present in the cartridge’s vid</w:t>
+      </w:r>
+      <w:r>
+        <w:rPr>
+          <w:rFonts w:ascii="Bookman Old Style" w:hAnsi="Bookman Old Style"/>
+          <w:lang w:val="en-US"/>
+        </w:rPr>
+        <w:t>e</w:t>
+      </w:r>
+      <w:r>
+        <w:rPr>
+          <w:rFonts w:ascii="Bookman Old Style" w:hAnsi="Bookman Old Style"/>
+          <w:lang w:val="en-US"/>
+        </w:rPr>
+        <w:t xml:space="preserve">o ROM and uses them to draw on screen. </w:t>
+      </w:r>
+      <w:r>
+        <w:rPr>
+          <w:rFonts w:ascii="Bookman Old Style" w:hAnsi="Bookman Old Style"/>
+          <w:lang w:val="en-US"/>
+        </w:rPr>
+        <w:t>It can apply some effects to them such as rotation and scaling.</w:t>
       </w:r>
     </w:p>
     <w:p>
@@ -3417,7 +3446,7 @@
           <w:b/>
           <w:lang w:val="en-US"/>
         </w:rPr>
-        <w:t>M</w:t>
+        <w:t>S</w:t>
       </w:r>
       <w:r>
         <w:rPr>
@@ -3425,49 +3454,28 @@
           <w:b/>
           <w:lang w:val="en-US"/>
         </w:rPr>
-        <w:t>emory card controller:</w:t>
-      </w:r>
-      <w:r>
-        <w:rPr>
-          <w:rFonts w:ascii="Bookman Old Style" w:hAnsi="Bookman Old Style"/>
-          <w:lang w:val="en-US"/>
-        </w:rPr>
-        <w:t xml:space="preserve"> Allows us to know if there is a memory card connected. </w:t>
-      </w:r>
-      <w:r>
-        <w:rPr>
-          <w:rFonts w:ascii="Bookman Old Style" w:hAnsi="Bookman Old Style"/>
-          <w:lang w:val="en-US"/>
-        </w:rPr>
-        <w:t>When present i</w:t>
-      </w:r>
-      <w:r>
-        <w:rPr>
-          <w:rFonts w:ascii="Bookman Old Style" w:hAnsi="Bookman Old Style"/>
-          <w:lang w:val="en-US"/>
-        </w:rPr>
-        <w:t xml:space="preserve">t enables the </w:t>
-      </w:r>
-      <w:r>
-        <w:rPr>
-          <w:rFonts w:ascii="Bookman Old Style" w:hAnsi="Bookman Old Style"/>
-          <w:lang w:val="en-US"/>
-        </w:rPr>
-        <w:t>CPU to access th</w:t>
-      </w:r>
-      <w:r>
-        <w:rPr>
-          <w:rFonts w:ascii="Bookman Old Style" w:hAnsi="Bookman Old Style"/>
-          <w:lang w:val="en-US"/>
-        </w:rPr>
-        <w:t>at</w:t>
-      </w:r>
-      <w:r>
-        <w:rPr>
-          <w:rFonts w:ascii="Bookman Old Style" w:hAnsi="Bookman Old Style"/>
-          <w:lang w:val="en-US"/>
-        </w:rPr>
-        <w:t xml:space="preserve"> card’s memory.</w:t>
+        <w:t>ound chip (SPU):</w:t>
+      </w:r>
+      <w:r>
+        <w:rPr>
+          <w:rFonts w:ascii="Bookman Old Style" w:hAnsi="Bookman Old Style"/>
+          <w:lang w:val="en-US"/>
+        </w:rPr>
+        <w:t xml:space="preserve"> The SPU has direct access to the sounds in the cartridge’s audio ROM. </w:t>
+      </w:r>
+      <w:r>
+        <w:rPr>
+          <w:rFonts w:ascii="Bookman Old Style" w:hAnsi="Bookman Old Style"/>
+          <w:lang w:val="en-US"/>
+        </w:rPr>
+        <w:t>It can play up to 16 of them at the same time, and apply some effects like speed changes and loops</w:t>
+      </w:r>
+      <w:r>
+        <w:rPr>
+          <w:rFonts w:ascii="Bookman Old Style" w:hAnsi="Bookman Old Style"/>
+          <w:lang w:val="en-US"/>
+        </w:rPr>
+        <w:t>.</w:t>
       </w:r>
     </w:p>
     <w:p>
@@ -6930,7 +6938,7 @@
                       <a:tailEnd type="none" w="med" len="med"/>
                       <a:extLst>
                         <a:ext uri="{C807C97D-BFC1-408E-A445-0C87EB9F89A2}">
-                          <ask:lineSketchStyleProps xmlns:ask="http://schemas.microsoft.com/office/drawing/2018/sketchyshapes" xmlns:wps="http://schemas.microsoft.com/office/word/2010/wordprocessingShape" xmlns:wpi="http://schemas.microsoft.com/office/word/2010/wordprocessingInk" xmlns:wpg="http://schemas.microsoft.com/office/word/2010/wordprocessingGroup" xmlns:w16se="http://schemas.microsoft.com/office/word/2015/wordml/symex" xmlns:w16sdtdh="http://schemas.microsoft.com/office/word/2020/wordml/sdtdatahash" xmlns:w16="http://schemas.microsoft.com/office/word/2018/wordml" xmlns:w16cid="http://schemas.microsoft.com/office/word/2016/wordml/cid" xmlns:w16cex="http://schemas.microsoft.com/office/word/2018/wordml/cex" xmlns:w15="http://schemas.microsoft.com/office/word/2012/wordml" xmlns:w14="http://schemas.microsoft.com/office/word/2010/wordml" xmlns:w="http://schemas.openxmlformats.org/wordprocessingml/2006/main" xmlns:w10="urn:schemas-microsoft-com:office:word" xmlns:wp14="http://schemas.microsoft.com/office/word/2010/wordprocessingDrawing" xmlns:v="urn:schemas-microsoft-com:vml" xmlns:o="urn:schemas-microsoft-com:office:office" xmlns:am3d="http://schemas.microsoft.com/office/drawing/2017/model3d" xmlns:aink="http://schemas.microsoft.com/office/drawing/2016/ink" xmlns:mc="http://schemas.openxmlformats.org/markup-compatibility/2006" xmlns:cx8="http://schemas.microsoft.com/office/drawing/2016/5/14/chartex" xmlns:cx7="http://schemas.microsoft.com/office/drawing/2016/5/13/chartex" xmlns:cx6="http://schemas.microsoft.com/office/drawing/2016/5/12/chartex" xmlns:cx5="http://schemas.microsoft.com/office/drawing/2016/5/11/chartex" xmlns:cx4="http://schemas.microsoft.com/office/drawing/2016/5/10/chartex" xmlns:cx3="http://schemas.microsoft.com/office/drawing/2016/5/9/chartex" xmlns:cx2="http://schemas.microsoft.com/office/drawing/2015/10/21/chartex" xmlns:cx1="http://schemas.microsoft.com/office/drawing/2015/9/8/chartex" xmlns:cx="http://schemas.microsoft.com/office/drawing/2014/chartex" xmlns:wpc="http://schemas.microsoft.com/office/word/2010/wordprocessingCanvas" xmlns="" sd="0">
+                          <ask:lineSketchStyleProps xmlns="" xmlns:wpc="http://schemas.microsoft.com/office/word/2010/wordprocessingCanvas" xmlns:cx="http://schemas.microsoft.com/office/drawing/2014/chartex" xmlns:cx1="http://schemas.microsoft.com/office/drawing/2015/9/8/chartex" xmlns:cx2="http://schemas.microsoft.com/office/drawing/2015/10/21/chartex" xmlns:cx3="http://schemas.microsoft.com/office/drawing/2016/5/9/chartex" xmlns:cx4="http://schemas.microsoft.com/office/drawing/2016/5/10/chartex" xmlns:cx5="http://schemas.microsoft.com/office/drawing/2016/5/11/chartex" xmlns:cx6="http://schemas.microsoft.com/office/drawing/2016/5/12/chartex" xmlns:cx7="http://schemas.microsoft.com/office/drawing/2016/5/13/chartex" xmlns:cx8="http://schemas.microsoft.com/office/drawing/2016/5/14/chartex" xmlns:mc="http://schemas.openxmlformats.org/markup-compatibility/2006" xmlns:aink="http://schemas.microsoft.com/office/drawing/2016/ink" xmlns:am3d="http://schemas.microsoft.com/office/drawing/2017/model3d" xmlns:o="urn:schemas-microsoft-com:office:office" xmlns:v="urn:schemas-microsoft-com:vml" xmlns:wp14="http://schemas.microsoft.com/office/word/2010/wordprocessingDrawing" xmlns:w10="urn:schemas-microsoft-com:office:word" xmlns:w="http://schemas.openxmlformats.org/wordprocessingml/2006/main" xmlns:w14="http://schemas.microsoft.com/office/word/2010/wordml" xmlns:w15="http://schemas.microsoft.com/office/word/2012/wordml" xmlns:w16cex="http://schemas.microsoft.com/office/word/2018/wordml/cex" xmlns:w16cid="http://schemas.microsoft.com/office/word/2016/wordml/cid" xmlns:w16="http://schemas.microsoft.com/office/word/2018/wordml" xmlns:w16sdtdh="http://schemas.microsoft.com/office/word/2020/wordml/sdtdatahash" xmlns:w16se="http://schemas.microsoft.com/office/word/2015/wordml/symex" xmlns:wpg="http://schemas.microsoft.com/office/word/2010/wordprocessingGroup" xmlns:wpi="http://schemas.microsoft.com/office/word/2010/wordprocessingInk" xmlns:wps="http://schemas.microsoft.com/office/word/2010/wordprocessingShape" xmlns:ask="http://schemas.microsoft.com/office/drawing/2018/sketchyshapes" sd="0">
                             <a:custGeom>
                               <a:avLst/>
                               <a:gdLst/>
@@ -6946,7 +6954,7 @@
                     </a:ln>
                     <a:extLst>
                       <a:ext uri="{53640926-AAD7-44D8-BBD7-CCE9431645EC}">
-                        <a14:shadowObscured xmlns:a14="http://schemas.microsoft.com/office/drawing/2010/main" xmlns:wps="http://schemas.microsoft.com/office/word/2010/wordprocessingShape" xmlns:wpi="http://schemas.microsoft.com/office/word/2010/wordprocessingInk" xmlns:wpg="http://schemas.microsoft.com/office/word/2010/wordprocessingGroup" xmlns:w16se="http://schemas.microsoft.com/office/word/2015/wordml/symex" xmlns:w16sdtdh="http://schemas.microsoft.com/office/word/2020/wordml/sdtdatahash" xmlns:w16="http://schemas.microsoft.com/office/word/2018/wordml" xmlns:w16cid="http://schemas.microsoft.com/office/word/2016/wordml/cid" xmlns:w16cex="http://schemas.microsoft.com/office/word/2018/wordml/cex" xmlns:w15="http://schemas.microsoft.com/office/word/2012/wordml" xmlns:w14="http://schemas.microsoft.com/office/word/2010/wordml" xmlns:w="http://schemas.openxmlformats.org/wordprocessingml/2006/main" xmlns:w10="urn:schemas-microsoft-com:office:word" xmlns:wp14="http://schemas.microsoft.com/office/word/2010/wordprocessingDrawing" xmlns:v="urn:schemas-microsoft-com:vml" xmlns:o="urn:schemas-microsoft-com:office:office" xmlns:am3d="http://schemas.microsoft.com/office/drawing/2017/model3d" xmlns:aink="http://schemas.microsoft.com/office/drawing/2016/ink" xmlns:mc="http://schemas.openxmlformats.org/markup-compatibility/2006" xmlns:cx8="http://schemas.microsoft.com/office/drawing/2016/5/14/chartex" xmlns:cx7="http://schemas.microsoft.com/office/drawing/2016/5/13/chartex" xmlns:cx6="http://schemas.microsoft.com/office/drawing/2016/5/12/chartex" xmlns:cx5="http://schemas.microsoft.com/office/drawing/2016/5/11/chartex" xmlns:cx4="http://schemas.microsoft.com/office/drawing/2016/5/10/chartex" xmlns:cx3="http://schemas.microsoft.com/office/drawing/2016/5/9/chartex" xmlns:cx2="http://schemas.microsoft.com/office/drawing/2015/10/21/chartex" xmlns:cx1="http://schemas.microsoft.com/office/drawing/2015/9/8/chartex" xmlns:cx="http://schemas.microsoft.com/office/drawing/2014/chartex" xmlns:wpc="http://schemas.microsoft.com/office/word/2010/wordprocessingCanvas" xmlns=""/>
+                        <a14:shadowObscured xmlns="" xmlns:wpc="http://schemas.microsoft.com/office/word/2010/wordprocessingCanvas" xmlns:cx="http://schemas.microsoft.com/office/drawing/2014/chartex" xmlns:cx1="http://schemas.microsoft.com/office/drawing/2015/9/8/chartex" xmlns:cx2="http://schemas.microsoft.com/office/drawing/2015/10/21/chartex" xmlns:cx3="http://schemas.microsoft.com/office/drawing/2016/5/9/chartex" xmlns:cx4="http://schemas.microsoft.com/office/drawing/2016/5/10/chartex" xmlns:cx5="http://schemas.microsoft.com/office/drawing/2016/5/11/chartex" xmlns:cx6="http://schemas.microsoft.com/office/drawing/2016/5/12/chartex" xmlns:cx7="http://schemas.microsoft.com/office/drawing/2016/5/13/chartex" xmlns:cx8="http://schemas.microsoft.com/office/drawing/2016/5/14/chartex" xmlns:mc="http://schemas.openxmlformats.org/markup-compatibility/2006" xmlns:aink="http://schemas.microsoft.com/office/drawing/2016/ink" xmlns:am3d="http://schemas.microsoft.com/office/drawing/2017/model3d" xmlns:o="urn:schemas-microsoft-com:office:office" xmlns:v="urn:schemas-microsoft-com:vml" xmlns:wp14="http://schemas.microsoft.com/office/word/2010/wordprocessingDrawing" xmlns:w10="urn:schemas-microsoft-com:office:word" xmlns:w="http://schemas.openxmlformats.org/wordprocessingml/2006/main" xmlns:w14="http://schemas.microsoft.com/office/word/2010/wordml" xmlns:w15="http://schemas.microsoft.com/office/word/2012/wordml" xmlns:w16cex="http://schemas.microsoft.com/office/word/2018/wordml/cex" xmlns:w16cid="http://schemas.microsoft.com/office/word/2016/wordml/cid" xmlns:w16="http://schemas.microsoft.com/office/word/2018/wordml" xmlns:w16sdtdh="http://schemas.microsoft.com/office/word/2020/wordml/sdtdatahash" xmlns:w16se="http://schemas.microsoft.com/office/word/2015/wordml/symex" xmlns:wpg="http://schemas.microsoft.com/office/word/2010/wordprocessingGroup" xmlns:wpi="http://schemas.microsoft.com/office/word/2010/wordprocessingInk" xmlns:wps="http://schemas.microsoft.com/office/word/2010/wordprocessingShape" xmlns:a14="http://schemas.microsoft.com/office/drawing/2010/main"/>
                       </a:ext>
                     </a:extLst>
                   </pic:spPr>
@@ -7116,7 +7124,7 @@
                       <a:tailEnd type="none" w="med" len="med"/>
                       <a:extLst>
                         <a:ext uri="{C807C97D-BFC1-408E-A445-0C87EB9F89A2}">
-                          <ask:lineSketchStyleProps xmlns:ask="http://schemas.microsoft.com/office/drawing/2018/sketchyshapes" xmlns:wps="http://schemas.microsoft.com/office/word/2010/wordprocessingShape" xmlns:wpi="http://schemas.microsoft.com/office/word/2010/wordprocessingInk" xmlns:wpg="http://schemas.microsoft.com/office/word/2010/wordprocessingGroup" xmlns:w16se="http://schemas.microsoft.com/office/word/2015/wordml/symex" xmlns:w16sdtdh="http://schemas.microsoft.com/office/word/2020/wordml/sdtdatahash" xmlns:w16="http://schemas.microsoft.com/office/word/2018/wordml" xmlns:w16cid="http://schemas.microsoft.com/office/word/2016/wordml/cid" xmlns:w16cex="http://schemas.microsoft.com/office/word/2018/wordml/cex" xmlns:w15="http://schemas.microsoft.com/office/word/2012/wordml" xmlns:w14="http://schemas.microsoft.com/office/word/2010/wordml" xmlns:w="http://schemas.openxmlformats.org/wordprocessingml/2006/main" xmlns:w10="urn:schemas-microsoft-com:office:word" xmlns:wp14="http://schemas.microsoft.com/office/word/2010/wordprocessingDrawing" xmlns:v="urn:schemas-microsoft-com:vml" xmlns:o="urn:schemas-microsoft-com:office:office" xmlns:am3d="http://schemas.microsoft.com/office/drawing/2017/model3d" xmlns:aink="http://schemas.microsoft.com/office/drawing/2016/ink" xmlns:mc="http://schemas.openxmlformats.org/markup-compatibility/2006" xmlns:cx8="http://schemas.microsoft.com/office/drawing/2016/5/14/chartex" xmlns:cx7="http://schemas.microsoft.com/office/drawing/2016/5/13/chartex" xmlns:cx6="http://schemas.microsoft.com/office/drawing/2016/5/12/chartex" xmlns:cx5="http://schemas.microsoft.com/office/drawing/2016/5/11/chartex" xmlns:cx4="http://schemas.microsoft.com/office/drawing/2016/5/10/chartex" xmlns:cx3="http://schemas.microsoft.com/office/drawing/2016/5/9/chartex" xmlns:cx2="http://schemas.microsoft.com/office/drawing/2015/10/21/chartex" xmlns:cx1="http://schemas.microsoft.com/office/drawing/2015/9/8/chartex" xmlns:cx="http://schemas.microsoft.com/office/drawing/2014/chartex" xmlns:wpc="http://schemas.microsoft.com/office/word/2010/wordprocessingCanvas" xmlns="" sd="0">
+                          <ask:lineSketchStyleProps xmlns="" xmlns:wpc="http://schemas.microsoft.com/office/word/2010/wordprocessingCanvas" xmlns:cx="http://schemas.microsoft.com/office/drawing/2014/chartex" xmlns:cx1="http://schemas.microsoft.com/office/drawing/2015/9/8/chartex" xmlns:cx2="http://schemas.microsoft.com/office/drawing/2015/10/21/chartex" xmlns:cx3="http://schemas.microsoft.com/office/drawing/2016/5/9/chartex" xmlns:cx4="http://schemas.microsoft.com/office/drawing/2016/5/10/chartex" xmlns:cx5="http://schemas.microsoft.com/office/drawing/2016/5/11/chartex" xmlns:cx6="http://schemas.microsoft.com/office/drawing/2016/5/12/chartex" xmlns:cx7="http://schemas.microsoft.com/office/drawing/2016/5/13/chartex" xmlns:cx8="http://schemas.microsoft.com/office/drawing/2016/5/14/chartex" xmlns:mc="http://schemas.openxmlformats.org/markup-compatibility/2006" xmlns:aink="http://schemas.microsoft.com/office/drawing/2016/ink" xmlns:am3d="http://schemas.microsoft.com/office/drawing/2017/model3d" xmlns:o="urn:schemas-microsoft-com:office:office" xmlns:v="urn:schemas-microsoft-com:vml" xmlns:wp14="http://schemas.microsoft.com/office/word/2010/wordprocessingDrawing" xmlns:w10="urn:schemas-microsoft-com:office:word" xmlns:w="http://schemas.openxmlformats.org/wordprocessingml/2006/main" xmlns:w14="http://schemas.microsoft.com/office/word/2010/wordml" xmlns:w15="http://schemas.microsoft.com/office/word/2012/wordml" xmlns:w16cex="http://schemas.microsoft.com/office/word/2018/wordml/cex" xmlns:w16cid="http://schemas.microsoft.com/office/word/2016/wordml/cid" xmlns:w16="http://schemas.microsoft.com/office/word/2018/wordml" xmlns:w16sdtdh="http://schemas.microsoft.com/office/word/2020/wordml/sdtdatahash" xmlns:w16se="http://schemas.microsoft.com/office/word/2015/wordml/symex" xmlns:wpg="http://schemas.microsoft.com/office/word/2010/wordprocessingGroup" xmlns:wpi="http://schemas.microsoft.com/office/word/2010/wordprocessingInk" xmlns:wps="http://schemas.microsoft.com/office/word/2010/wordprocessingShape" xmlns:ask="http://schemas.microsoft.com/office/drawing/2018/sketchyshapes" sd="0">
                             <a:custGeom>
                               <a:avLst/>
                               <a:gdLst/>
@@ -7132,7 +7140,7 @@
                     </a:ln>
                     <a:extLst>
                       <a:ext uri="{53640926-AAD7-44D8-BBD7-CCE9431645EC}">
-                        <a14:shadowObscured xmlns:a14="http://schemas.microsoft.com/office/drawing/2010/main" xmlns:wps="http://schemas.microsoft.com/office/word/2010/wordprocessingShape" xmlns:wpi="http://schemas.microsoft.com/office/word/2010/wordprocessingInk" xmlns:wpg="http://schemas.microsoft.com/office/word/2010/wordprocessingGroup" xmlns:w16se="http://schemas.microsoft.com/office/word/2015/wordml/symex" xmlns:w16sdtdh="http://schemas.microsoft.com/office/word/2020/wordml/sdtdatahash" xmlns:w16="http://schemas.microsoft.com/office/word/2018/wordml" xmlns:w16cid="http://schemas.microsoft.com/office/word/2016/wordml/cid" xmlns:w16cex="http://schemas.microsoft.com/office/word/2018/wordml/cex" xmlns:w15="http://schemas.microsoft.com/office/word/2012/wordml" xmlns:w14="http://schemas.microsoft.com/office/word/2010/wordml" xmlns:w="http://schemas.openxmlformats.org/wordprocessingml/2006/main" xmlns:w10="urn:schemas-microsoft-com:office:word" xmlns:wp14="http://schemas.microsoft.com/office/word/2010/wordprocessingDrawing" xmlns:v="urn:schemas-microsoft-com:vml" xmlns:o="urn:schemas-microsoft-com:office:office" xmlns:am3d="http://schemas.microsoft.com/office/drawing/2017/model3d" xmlns:aink="http://schemas.microsoft.com/office/drawing/2016/ink" xmlns:mc="http://schemas.openxmlformats.org/markup-compatibility/2006" xmlns:cx8="http://schemas.microsoft.com/office/drawing/2016/5/14/chartex" xmlns:cx7="http://schemas.microsoft.com/office/drawing/2016/5/13/chartex" xmlns:cx6="http://schemas.microsoft.com/office/drawing/2016/5/12/chartex" xmlns:cx5="http://schemas.microsoft.com/office/drawing/2016/5/11/chartex" xmlns:cx4="http://schemas.microsoft.com/office/drawing/2016/5/10/chartex" xmlns:cx3="http://schemas.microsoft.com/office/drawing/2016/5/9/chartex" xmlns:cx2="http://schemas.microsoft.com/office/drawing/2015/10/21/chartex" xmlns:cx1="http://schemas.microsoft.com/office/drawing/2015/9/8/chartex" xmlns:cx="http://schemas.microsoft.com/office/drawing/2014/chartex" xmlns:wpc="http://schemas.microsoft.com/office/word/2010/wordprocessingCanvas" xmlns=""/>
+                        <a14:shadowObscured xmlns="" xmlns:wpc="http://schemas.microsoft.com/office/word/2010/wordprocessingCanvas" xmlns:cx="http://schemas.microsoft.com/office/drawing/2014/chartex" xmlns:cx1="http://schemas.microsoft.com/office/drawing/2015/9/8/chartex" xmlns:cx2="http://schemas.microsoft.com/office/drawing/2015/10/21/chartex" xmlns:cx3="http://schemas.microsoft.com/office/drawing/2016/5/9/chartex" xmlns:cx4="http://schemas.microsoft.com/office/drawing/2016/5/10/chartex" xmlns:cx5="http://schemas.microsoft.com/office/drawing/2016/5/11/chartex" xmlns:cx6="http://schemas.microsoft.com/office/drawing/2016/5/12/chartex" xmlns:cx7="http://schemas.microsoft.com/office/drawing/2016/5/13/chartex" xmlns:cx8="http://schemas.microsoft.com/office/drawing/2016/5/14/chartex" xmlns:mc="http://schemas.openxmlformats.org/markup-compatibility/2006" xmlns:aink="http://schemas.microsoft.com/office/drawing/2016/ink" xmlns:am3d="http://schemas.microsoft.com/office/drawing/2017/model3d" xmlns:o="urn:schemas-microsoft-com:office:office" xmlns:v="urn:schemas-microsoft-com:vml" xmlns:wp14="http://schemas.microsoft.com/office/word/2010/wordprocessingDrawing" xmlns:w10="urn:schemas-microsoft-com:office:word" xmlns:w="http://schemas.openxmlformats.org/wordprocessingml/2006/main" xmlns:w14="http://schemas.microsoft.com/office/word/2010/wordml" xmlns:w15="http://schemas.microsoft.com/office/word/2012/wordml" xmlns:w16cex="http://schemas.microsoft.com/office/word/2018/wordml/cex" xmlns:w16cid="http://schemas.microsoft.com/office/word/2016/wordml/cid" xmlns:w16="http://schemas.microsoft.com/office/word/2018/wordml" xmlns:w16sdtdh="http://schemas.microsoft.com/office/word/2020/wordml/sdtdatahash" xmlns:w16se="http://schemas.microsoft.com/office/word/2015/wordml/symex" xmlns:wpg="http://schemas.microsoft.com/office/word/2010/wordprocessingGroup" xmlns:wpi="http://schemas.microsoft.com/office/word/2010/wordprocessingInk" xmlns:wps="http://schemas.microsoft.com/office/word/2010/wordprocessingShape" xmlns:a14="http://schemas.microsoft.com/office/drawing/2010/main"/>
                       </a:ext>
                     </a:extLst>
                   </pic:spPr>
@@ -7739,7 +7747,17 @@
                 <w:szCs w:val="28"/>
                 <w:lang w:eastAsia="es-ES"/>
               </w:rPr>
-              <w:t>Gamepad controller</w:t>
+              <w:t xml:space="preserve">Input </w:t>
+            </w:r>
+            <w:r>
+              <w:rPr>
+                <w:rFonts w:ascii="Calibri" w:eastAsia="Times New Roman" w:hAnsi="Calibri" w:cs="Times New Roman"/>
+                <w:color w:val="000000"/>
+                <w:sz w:val="28"/>
+                <w:szCs w:val="28"/>
+                <w:lang w:eastAsia="es-ES"/>
+              </w:rPr>
+              <w:t>controller</w:t>
             </w:r>
           </w:p>
         </w:tc>
@@ -10624,7 +10642,7 @@
           <w:rPr>
             <w:noProof/>
           </w:rPr>
-          <w:t>15</w:t>
+          <w:t>5</w:t>
         </w:r>
         <w:r>
           <w:rPr>
@@ -13365,7 +13383,7 @@
 </file>
 
 <file path=customXml/itemProps1.xml><?xml version="1.0" encoding="utf-8"?>
-<ds:datastoreItem xmlns:ds="http://schemas.openxmlformats.org/officeDocument/2006/customXml" ds:itemID="{D3EDEA98-CD8C-4A42-9C05-0C4850DC195B}">
+<ds:datastoreItem xmlns:ds="http://schemas.openxmlformats.org/officeDocument/2006/customXml" ds:itemID="{FEEA33AA-6E8F-467D-BFA9-05804BAFA07B}">
   <ds:schemaRefs>
     <ds:schemaRef ds:uri="http://schemas.openxmlformats.org/officeDocument/2006/bibliography"/>
   </ds:schemaRefs>

</xml_diff>

<commit_message>
Correct RGBA bit layout and specify behavior for bus unused bits
</commit_message>
<xml_diff>
--- a/Specification/Editable source documents/Spec part 2 - Console architecture.docx
+++ b/Specification/Editable source documents/Spec part 2 - Console architecture.docx
@@ -347,7 +347,7 @@
           <w:rFonts w:ascii="Bookman Old Style" w:hAnsi="Bookman Old Style"/>
           <w:lang w:val="en-US"/>
         </w:rPr>
-        <w:t>3</w:t>
+        <w:t>4</w:t>
       </w:r>
       <w:r>
         <w:rPr>
@@ -361,7 +361,14 @@
           <w:rFonts w:ascii="Bookman Old Style" w:hAnsi="Bookman Old Style"/>
           <w:lang w:val="en-US"/>
         </w:rPr>
-        <w:t>01</w:t>
+        <w:t>1</w:t>
+      </w:r>
+      <w:r>
+        <w:rPr>
+          <w:rFonts w:ascii="Bookman Old Style" w:hAnsi="Bookman Old Style"/>
+          <w:lang w:val="en-US"/>
+        </w:rPr>
+        <w:t>1</w:t>
       </w:r>
       <w:r>
         <w:rPr>
@@ -375,7 +382,7 @@
           <w:rFonts w:ascii="Bookman Old Style" w:hAnsi="Bookman Old Style"/>
           <w:lang w:val="en-US"/>
         </w:rPr>
-        <w:t>08</w:t>
+        <w:t>26</w:t>
       </w:r>
       <w:r>
         <w:rPr>
@@ -6166,7 +6173,14 @@
           <w:rFonts w:ascii="Bookman Old Style" w:hAnsi="Bookman Old Style"/>
           <w:lang w:val="en-US"/>
         </w:rPr>
-        <w:t>it addresses, and the process it uses to convert between global and local address spaces is to break the address in fields as shown here:</w:t>
+        <w:t>it addresses, and the process it uses to convert between global and local address spaces is to break the address in fields as shown</w:t>
+      </w:r>
+      <w:r>
+        <w:rPr>
+          <w:rFonts w:ascii="Bookman Old Style" w:hAnsi="Bookman Old Style"/>
+          <w:lang w:val="en-US"/>
+        </w:rPr>
+        <w:t xml:space="preserve"> here. The 2 top bits (unused) will be ignored and treated as if their value is always 00.</w:t>
       </w:r>
     </w:p>
     <w:p>
@@ -6795,15 +6809,6 @@
     </w:p>
     <w:p>
       <w:pPr>
-        <w:spacing w:after="0"/>
-        <w:jc w:val="both"/>
-        <w:rPr>
-          <w:rFonts w:ascii="Bookman Old Style" w:hAnsi="Bookman Old Style"/>
-        </w:rPr>
-      </w:pPr>
-    </w:p>
-    <w:p>
-      <w:pPr>
         <w:pStyle w:val="Ttulo2"/>
       </w:pPr>
       <w:bookmarkStart w:id="10" w:name="_Toc83493737"/>
@@ -7043,7 +7048,7 @@
                       <a:tailEnd type="none" w="med" len="med"/>
                       <a:extLst>
                         <a:ext uri="{C807C97D-BFC1-408E-A445-0C87EB9F89A2}">
-                          <ask:lineSketchStyleProps xmlns:ask="http://schemas.microsoft.com/office/drawing/2018/sketchyshapes" xmlns:wps="http://schemas.microsoft.com/office/word/2010/wordprocessingShape" xmlns:wpi="http://schemas.microsoft.com/office/word/2010/wordprocessingInk" xmlns:wpg="http://schemas.microsoft.com/office/word/2010/wordprocessingGroup" xmlns:w16se="http://schemas.microsoft.com/office/word/2015/wordml/symex" xmlns:w16sdtdh="http://schemas.microsoft.com/office/word/2020/wordml/sdtdatahash" xmlns:w16="http://schemas.microsoft.com/office/word/2018/wordml" xmlns:w16cid="http://schemas.microsoft.com/office/word/2016/wordml/cid" xmlns:w16cex="http://schemas.microsoft.com/office/word/2018/wordml/cex" xmlns:w15="http://schemas.microsoft.com/office/word/2012/wordml" xmlns:w14="http://schemas.microsoft.com/office/word/2010/wordml" xmlns:w="http://schemas.openxmlformats.org/wordprocessingml/2006/main" xmlns:w10="urn:schemas-microsoft-com:office:word" xmlns:wp14="http://schemas.microsoft.com/office/word/2010/wordprocessingDrawing" xmlns:v="urn:schemas-microsoft-com:vml" xmlns:o="urn:schemas-microsoft-com:office:office" xmlns:am3d="http://schemas.microsoft.com/office/drawing/2017/model3d" xmlns:aink="http://schemas.microsoft.com/office/drawing/2016/ink" xmlns:mc="http://schemas.openxmlformats.org/markup-compatibility/2006" xmlns:cx8="http://schemas.microsoft.com/office/drawing/2016/5/14/chartex" xmlns:cx7="http://schemas.microsoft.com/office/drawing/2016/5/13/chartex" xmlns:cx6="http://schemas.microsoft.com/office/drawing/2016/5/12/chartex" xmlns:cx5="http://schemas.microsoft.com/office/drawing/2016/5/11/chartex" xmlns:cx4="http://schemas.microsoft.com/office/drawing/2016/5/10/chartex" xmlns:cx3="http://schemas.microsoft.com/office/drawing/2016/5/9/chartex" xmlns:cx2="http://schemas.microsoft.com/office/drawing/2015/10/21/chartex" xmlns:cx1="http://schemas.microsoft.com/office/drawing/2015/9/8/chartex" xmlns:cx="http://schemas.microsoft.com/office/drawing/2014/chartex" xmlns:wpc="http://schemas.microsoft.com/office/word/2010/wordprocessingCanvas" xmlns="" sd="0">
+                          <ask:lineSketchStyleProps xmlns="" xmlns:wpc="http://schemas.microsoft.com/office/word/2010/wordprocessingCanvas" xmlns:cx="http://schemas.microsoft.com/office/drawing/2014/chartex" xmlns:cx1="http://schemas.microsoft.com/office/drawing/2015/9/8/chartex" xmlns:cx2="http://schemas.microsoft.com/office/drawing/2015/10/21/chartex" xmlns:cx3="http://schemas.microsoft.com/office/drawing/2016/5/9/chartex" xmlns:cx4="http://schemas.microsoft.com/office/drawing/2016/5/10/chartex" xmlns:cx5="http://schemas.microsoft.com/office/drawing/2016/5/11/chartex" xmlns:cx6="http://schemas.microsoft.com/office/drawing/2016/5/12/chartex" xmlns:cx7="http://schemas.microsoft.com/office/drawing/2016/5/13/chartex" xmlns:cx8="http://schemas.microsoft.com/office/drawing/2016/5/14/chartex" xmlns:mc="http://schemas.openxmlformats.org/markup-compatibility/2006" xmlns:aink="http://schemas.microsoft.com/office/drawing/2016/ink" xmlns:am3d="http://schemas.microsoft.com/office/drawing/2017/model3d" xmlns:o="urn:schemas-microsoft-com:office:office" xmlns:v="urn:schemas-microsoft-com:vml" xmlns:wp14="http://schemas.microsoft.com/office/word/2010/wordprocessingDrawing" xmlns:w10="urn:schemas-microsoft-com:office:word" xmlns:w="http://schemas.openxmlformats.org/wordprocessingml/2006/main" xmlns:w14="http://schemas.microsoft.com/office/word/2010/wordml" xmlns:w15="http://schemas.microsoft.com/office/word/2012/wordml" xmlns:w16cex="http://schemas.microsoft.com/office/word/2018/wordml/cex" xmlns:w16cid="http://schemas.microsoft.com/office/word/2016/wordml/cid" xmlns:w16="http://schemas.microsoft.com/office/word/2018/wordml" xmlns:w16sdtdh="http://schemas.microsoft.com/office/word/2020/wordml/sdtdatahash" xmlns:w16se="http://schemas.microsoft.com/office/word/2015/wordml/symex" xmlns:wpg="http://schemas.microsoft.com/office/word/2010/wordprocessingGroup" xmlns:wpi="http://schemas.microsoft.com/office/word/2010/wordprocessingInk" xmlns:wps="http://schemas.microsoft.com/office/word/2010/wordprocessingShape" xmlns:ask="http://schemas.microsoft.com/office/drawing/2018/sketchyshapes" sd="0">
                             <a:custGeom>
                               <a:avLst/>
                               <a:gdLst/>
@@ -7059,7 +7064,7 @@
                     </a:ln>
                     <a:extLst>
                       <a:ext uri="{53640926-AAD7-44D8-BBD7-CCE9431645EC}">
-                        <a14:shadowObscured xmlns:a14="http://schemas.microsoft.com/office/drawing/2010/main" xmlns:wps="http://schemas.microsoft.com/office/word/2010/wordprocessingShape" xmlns:wpi="http://schemas.microsoft.com/office/word/2010/wordprocessingInk" xmlns:wpg="http://schemas.microsoft.com/office/word/2010/wordprocessingGroup" xmlns:w16se="http://schemas.microsoft.com/office/word/2015/wordml/symex" xmlns:w16sdtdh="http://schemas.microsoft.com/office/word/2020/wordml/sdtdatahash" xmlns:w16="http://schemas.microsoft.com/office/word/2018/wordml" xmlns:w16cid="http://schemas.microsoft.com/office/word/2016/wordml/cid" xmlns:w16cex="http://schemas.microsoft.com/office/word/2018/wordml/cex" xmlns:w15="http://schemas.microsoft.com/office/word/2012/wordml" xmlns:w14="http://schemas.microsoft.com/office/word/2010/wordml" xmlns:w="http://schemas.openxmlformats.org/wordprocessingml/2006/main" xmlns:w10="urn:schemas-microsoft-com:office:word" xmlns:wp14="http://schemas.microsoft.com/office/word/2010/wordprocessingDrawing" xmlns:v="urn:schemas-microsoft-com:vml" xmlns:o="urn:schemas-microsoft-com:office:office" xmlns:am3d="http://schemas.microsoft.com/office/drawing/2017/model3d" xmlns:aink="http://schemas.microsoft.com/office/drawing/2016/ink" xmlns:mc="http://schemas.openxmlformats.org/markup-compatibility/2006" xmlns:cx8="http://schemas.microsoft.com/office/drawing/2016/5/14/chartex" xmlns:cx7="http://schemas.microsoft.com/office/drawing/2016/5/13/chartex" xmlns:cx6="http://schemas.microsoft.com/office/drawing/2016/5/12/chartex" xmlns:cx5="http://schemas.microsoft.com/office/drawing/2016/5/11/chartex" xmlns:cx4="http://schemas.microsoft.com/office/drawing/2016/5/10/chartex" xmlns:cx3="http://schemas.microsoft.com/office/drawing/2016/5/9/chartex" xmlns:cx2="http://schemas.microsoft.com/office/drawing/2015/10/21/chartex" xmlns:cx1="http://schemas.microsoft.com/office/drawing/2015/9/8/chartex" xmlns:cx="http://schemas.microsoft.com/office/drawing/2014/chartex" xmlns:wpc="http://schemas.microsoft.com/office/word/2010/wordprocessingCanvas" xmlns=""/>
+                        <a14:shadowObscured xmlns="" xmlns:wpc="http://schemas.microsoft.com/office/word/2010/wordprocessingCanvas" xmlns:cx="http://schemas.microsoft.com/office/drawing/2014/chartex" xmlns:cx1="http://schemas.microsoft.com/office/drawing/2015/9/8/chartex" xmlns:cx2="http://schemas.microsoft.com/office/drawing/2015/10/21/chartex" xmlns:cx3="http://schemas.microsoft.com/office/drawing/2016/5/9/chartex" xmlns:cx4="http://schemas.microsoft.com/office/drawing/2016/5/10/chartex" xmlns:cx5="http://schemas.microsoft.com/office/drawing/2016/5/11/chartex" xmlns:cx6="http://schemas.microsoft.com/office/drawing/2016/5/12/chartex" xmlns:cx7="http://schemas.microsoft.com/office/drawing/2016/5/13/chartex" xmlns:cx8="http://schemas.microsoft.com/office/drawing/2016/5/14/chartex" xmlns:mc="http://schemas.openxmlformats.org/markup-compatibility/2006" xmlns:aink="http://schemas.microsoft.com/office/drawing/2016/ink" xmlns:am3d="http://schemas.microsoft.com/office/drawing/2017/model3d" xmlns:o="urn:schemas-microsoft-com:office:office" xmlns:v="urn:schemas-microsoft-com:vml" xmlns:wp14="http://schemas.microsoft.com/office/word/2010/wordprocessingDrawing" xmlns:w10="urn:schemas-microsoft-com:office:word" xmlns:w="http://schemas.openxmlformats.org/wordprocessingml/2006/main" xmlns:w14="http://schemas.microsoft.com/office/word/2010/wordml" xmlns:w15="http://schemas.microsoft.com/office/word/2012/wordml" xmlns:w16cex="http://schemas.microsoft.com/office/word/2018/wordml/cex" xmlns:w16cid="http://schemas.microsoft.com/office/word/2016/wordml/cid" xmlns:w16="http://schemas.microsoft.com/office/word/2018/wordml" xmlns:w16sdtdh="http://schemas.microsoft.com/office/word/2020/wordml/sdtdatahash" xmlns:w16se="http://schemas.microsoft.com/office/word/2015/wordml/symex" xmlns:wpg="http://schemas.microsoft.com/office/word/2010/wordprocessingGroup" xmlns:wpi="http://schemas.microsoft.com/office/word/2010/wordprocessingInk" xmlns:wps="http://schemas.microsoft.com/office/word/2010/wordprocessingShape" xmlns:a14="http://schemas.microsoft.com/office/drawing/2010/main"/>
                       </a:ext>
                     </a:extLst>
                   </pic:spPr>
@@ -7151,18 +7156,15 @@
           <w:rFonts w:ascii="Bookman Old Style" w:hAnsi="Bookman Old Style"/>
           <w:lang w:val="en-US"/>
         </w:rPr>
-        <w:t>. The process it uses to convert between global and local address spaces is to break the address in fields as shown here:</w:t>
-      </w:r>
-    </w:p>
-    <w:p>
-      <w:pPr>
-        <w:spacing w:after="0"/>
-        <w:jc w:val="both"/>
-        <w:rPr>
-          <w:rFonts w:ascii="Bookman Old Style" w:hAnsi="Bookman Old Style"/>
-          <w:lang w:val="en-US"/>
-        </w:rPr>
-      </w:pPr>
+        <w:t xml:space="preserve">. The process it uses to convert between global and local address spaces is to break the </w:t>
+      </w:r>
+      <w:r>
+        <w:rPr>
+          <w:rFonts w:ascii="Bookman Old Style" w:hAnsi="Bookman Old Style"/>
+          <w:lang w:val="en-US"/>
+        </w:rPr>
+        <w:t>address in fields as shown here. The 3 top bits (unused) will be ignored and treated as if their value is always 000.</w:t>
+      </w:r>
     </w:p>
     <w:p>
       <w:pPr>
@@ -7229,7 +7231,7 @@
                       <a:tailEnd type="none" w="med" len="med"/>
                       <a:extLst>
                         <a:ext uri="{C807C97D-BFC1-408E-A445-0C87EB9F89A2}">
-                          <ask:lineSketchStyleProps xmlns:ask="http://schemas.microsoft.com/office/drawing/2018/sketchyshapes" xmlns:wps="http://schemas.microsoft.com/office/word/2010/wordprocessingShape" xmlns:wpi="http://schemas.microsoft.com/office/word/2010/wordprocessingInk" xmlns:wpg="http://schemas.microsoft.com/office/word/2010/wordprocessingGroup" xmlns:w16se="http://schemas.microsoft.com/office/word/2015/wordml/symex" xmlns:w16sdtdh="http://schemas.microsoft.com/office/word/2020/wordml/sdtdatahash" xmlns:w16="http://schemas.microsoft.com/office/word/2018/wordml" xmlns:w16cid="http://schemas.microsoft.com/office/word/2016/wordml/cid" xmlns:w16cex="http://schemas.microsoft.com/office/word/2018/wordml/cex" xmlns:w15="http://schemas.microsoft.com/office/word/2012/wordml" xmlns:w14="http://schemas.microsoft.com/office/word/2010/wordml" xmlns:w="http://schemas.openxmlformats.org/wordprocessingml/2006/main" xmlns:w10="urn:schemas-microsoft-com:office:word" xmlns:wp14="http://schemas.microsoft.com/office/word/2010/wordprocessingDrawing" xmlns:v="urn:schemas-microsoft-com:vml" xmlns:o="urn:schemas-microsoft-com:office:office" xmlns:am3d="http://schemas.microsoft.com/office/drawing/2017/model3d" xmlns:aink="http://schemas.microsoft.com/office/drawing/2016/ink" xmlns:mc="http://schemas.openxmlformats.org/markup-compatibility/2006" xmlns:cx8="http://schemas.microsoft.com/office/drawing/2016/5/14/chartex" xmlns:cx7="http://schemas.microsoft.com/office/drawing/2016/5/13/chartex" xmlns:cx6="http://schemas.microsoft.com/office/drawing/2016/5/12/chartex" xmlns:cx5="http://schemas.microsoft.com/office/drawing/2016/5/11/chartex" xmlns:cx4="http://schemas.microsoft.com/office/drawing/2016/5/10/chartex" xmlns:cx3="http://schemas.microsoft.com/office/drawing/2016/5/9/chartex" xmlns:cx2="http://schemas.microsoft.com/office/drawing/2015/10/21/chartex" xmlns:cx1="http://schemas.microsoft.com/office/drawing/2015/9/8/chartex" xmlns:cx="http://schemas.microsoft.com/office/drawing/2014/chartex" xmlns:wpc="http://schemas.microsoft.com/office/word/2010/wordprocessingCanvas" xmlns="" sd="0">
+                          <ask:lineSketchStyleProps xmlns="" xmlns:wpc="http://schemas.microsoft.com/office/word/2010/wordprocessingCanvas" xmlns:cx="http://schemas.microsoft.com/office/drawing/2014/chartex" xmlns:cx1="http://schemas.microsoft.com/office/drawing/2015/9/8/chartex" xmlns:cx2="http://schemas.microsoft.com/office/drawing/2015/10/21/chartex" xmlns:cx3="http://schemas.microsoft.com/office/drawing/2016/5/9/chartex" xmlns:cx4="http://schemas.microsoft.com/office/drawing/2016/5/10/chartex" xmlns:cx5="http://schemas.microsoft.com/office/drawing/2016/5/11/chartex" xmlns:cx6="http://schemas.microsoft.com/office/drawing/2016/5/12/chartex" xmlns:cx7="http://schemas.microsoft.com/office/drawing/2016/5/13/chartex" xmlns:cx8="http://schemas.microsoft.com/office/drawing/2016/5/14/chartex" xmlns:mc="http://schemas.openxmlformats.org/markup-compatibility/2006" xmlns:aink="http://schemas.microsoft.com/office/drawing/2016/ink" xmlns:am3d="http://schemas.microsoft.com/office/drawing/2017/model3d" xmlns:o="urn:schemas-microsoft-com:office:office" xmlns:v="urn:schemas-microsoft-com:vml" xmlns:wp14="http://schemas.microsoft.com/office/word/2010/wordprocessingDrawing" xmlns:w10="urn:schemas-microsoft-com:office:word" xmlns:w="http://schemas.openxmlformats.org/wordprocessingml/2006/main" xmlns:w14="http://schemas.microsoft.com/office/word/2010/wordml" xmlns:w15="http://schemas.microsoft.com/office/word/2012/wordml" xmlns:w16cex="http://schemas.microsoft.com/office/word/2018/wordml/cex" xmlns:w16cid="http://schemas.microsoft.com/office/word/2016/wordml/cid" xmlns:w16="http://schemas.microsoft.com/office/word/2018/wordml" xmlns:w16sdtdh="http://schemas.microsoft.com/office/word/2020/wordml/sdtdatahash" xmlns:w16se="http://schemas.microsoft.com/office/word/2015/wordml/symex" xmlns:wpg="http://schemas.microsoft.com/office/word/2010/wordprocessingGroup" xmlns:wpi="http://schemas.microsoft.com/office/word/2010/wordprocessingInk" xmlns:wps="http://schemas.microsoft.com/office/word/2010/wordprocessingShape" xmlns:ask="http://schemas.microsoft.com/office/drawing/2018/sketchyshapes" sd="0">
                             <a:custGeom>
                               <a:avLst/>
                               <a:gdLst/>
@@ -7245,7 +7247,7 @@
                     </a:ln>
                     <a:extLst>
                       <a:ext uri="{53640926-AAD7-44D8-BBD7-CCE9431645EC}">
-                        <a14:shadowObscured xmlns:a14="http://schemas.microsoft.com/office/drawing/2010/main" xmlns:wps="http://schemas.microsoft.com/office/word/2010/wordprocessingShape" xmlns:wpi="http://schemas.microsoft.com/office/word/2010/wordprocessingInk" xmlns:wpg="http://schemas.microsoft.com/office/word/2010/wordprocessingGroup" xmlns:w16se="http://schemas.microsoft.com/office/word/2015/wordml/symex" xmlns:w16sdtdh="http://schemas.microsoft.com/office/word/2020/wordml/sdtdatahash" xmlns:w16="http://schemas.microsoft.com/office/word/2018/wordml" xmlns:w16cid="http://schemas.microsoft.com/office/word/2016/wordml/cid" xmlns:w16cex="http://schemas.microsoft.com/office/word/2018/wordml/cex" xmlns:w15="http://schemas.microsoft.com/office/word/2012/wordml" xmlns:w14="http://schemas.microsoft.com/office/word/2010/wordml" xmlns:w="http://schemas.openxmlformats.org/wordprocessingml/2006/main" xmlns:w10="urn:schemas-microsoft-com:office:word" xmlns:wp14="http://schemas.microsoft.com/office/word/2010/wordprocessingDrawing" xmlns:v="urn:schemas-microsoft-com:vml" xmlns:o="urn:schemas-microsoft-com:office:office" xmlns:am3d="http://schemas.microsoft.com/office/drawing/2017/model3d" xmlns:aink="http://schemas.microsoft.com/office/drawing/2016/ink" xmlns:mc="http://schemas.openxmlformats.org/markup-compatibility/2006" xmlns:cx8="http://schemas.microsoft.com/office/drawing/2016/5/14/chartex" xmlns:cx7="http://schemas.microsoft.com/office/drawing/2016/5/13/chartex" xmlns:cx6="http://schemas.microsoft.com/office/drawing/2016/5/12/chartex" xmlns:cx5="http://schemas.microsoft.com/office/drawing/2016/5/11/chartex" xmlns:cx4="http://schemas.microsoft.com/office/drawing/2016/5/10/chartex" xmlns:cx3="http://schemas.microsoft.com/office/drawing/2016/5/9/chartex" xmlns:cx2="http://schemas.microsoft.com/office/drawing/2015/10/21/chartex" xmlns:cx1="http://schemas.microsoft.com/office/drawing/2015/9/8/chartex" xmlns:cx="http://schemas.microsoft.com/office/drawing/2014/chartex" xmlns:wpc="http://schemas.microsoft.com/office/word/2010/wordprocessingCanvas" xmlns=""/>
+                        <a14:shadowObscured xmlns="" xmlns:wpc="http://schemas.microsoft.com/office/word/2010/wordprocessingCanvas" xmlns:cx="http://schemas.microsoft.com/office/drawing/2014/chartex" xmlns:cx1="http://schemas.microsoft.com/office/drawing/2015/9/8/chartex" xmlns:cx2="http://schemas.microsoft.com/office/drawing/2015/10/21/chartex" xmlns:cx3="http://schemas.microsoft.com/office/drawing/2016/5/9/chartex" xmlns:cx4="http://schemas.microsoft.com/office/drawing/2016/5/10/chartex" xmlns:cx5="http://schemas.microsoft.com/office/drawing/2016/5/11/chartex" xmlns:cx6="http://schemas.microsoft.com/office/drawing/2016/5/12/chartex" xmlns:cx7="http://schemas.microsoft.com/office/drawing/2016/5/13/chartex" xmlns:cx8="http://schemas.microsoft.com/office/drawing/2016/5/14/chartex" xmlns:mc="http://schemas.openxmlformats.org/markup-compatibility/2006" xmlns:aink="http://schemas.microsoft.com/office/drawing/2016/ink" xmlns:am3d="http://schemas.microsoft.com/office/drawing/2017/model3d" xmlns:o="urn:schemas-microsoft-com:office:office" xmlns:v="urn:schemas-microsoft-com:vml" xmlns:wp14="http://schemas.microsoft.com/office/word/2010/wordprocessingDrawing" xmlns:w10="urn:schemas-microsoft-com:office:word" xmlns:w="http://schemas.openxmlformats.org/wordprocessingml/2006/main" xmlns:w14="http://schemas.microsoft.com/office/word/2010/wordml" xmlns:w15="http://schemas.microsoft.com/office/word/2012/wordml" xmlns:w16cex="http://schemas.microsoft.com/office/word/2018/wordml/cex" xmlns:w16cid="http://schemas.microsoft.com/office/word/2016/wordml/cid" xmlns:w16="http://schemas.microsoft.com/office/word/2018/wordml" xmlns:w16sdtdh="http://schemas.microsoft.com/office/word/2020/wordml/sdtdatahash" xmlns:w16se="http://schemas.microsoft.com/office/word/2015/wordml/symex" xmlns:wpg="http://schemas.microsoft.com/office/word/2010/wordprocessingGroup" xmlns:wpi="http://schemas.microsoft.com/office/word/2010/wordprocessingInk" xmlns:wps="http://schemas.microsoft.com/office/word/2010/wordprocessingShape" xmlns:a14="http://schemas.microsoft.com/office/drawing/2010/main"/>
                       </a:ext>
                     </a:extLst>
                   </pic:spPr>
@@ -9447,9 +9449,9 @@
         </w:rPr>
         <w:drawing>
           <wp:inline distT="0" distB="0" distL="0" distR="0">
-            <wp:extent cx="6188710" cy="1277517"/>
+            <wp:extent cx="6188710" cy="1231224"/>
             <wp:effectExtent l="19050" t="0" r="2540" b="0"/>
-            <wp:docPr id="5" name="Imagen 1"/>
+            <wp:docPr id="14" name="Imagen 37"/>
             <wp:cNvGraphicFramePr>
               <a:graphicFrameLocks xmlns:a="http://schemas.openxmlformats.org/drawingml/2006/main" noChangeAspect="1"/>
             </wp:cNvGraphicFramePr>
@@ -9457,7 +9459,7 @@
               <a:graphicData uri="http://schemas.openxmlformats.org/drawingml/2006/picture">
                 <pic:pic xmlns:pic="http://schemas.openxmlformats.org/drawingml/2006/picture">
                   <pic:nvPicPr>
-                    <pic:cNvPr id="0" name="Picture 1"/>
+                    <pic:cNvPr id="0" name="Picture 37"/>
                     <pic:cNvPicPr>
                       <a:picLocks noChangeAspect="1" noChangeArrowheads="1"/>
                     </pic:cNvPicPr>
@@ -9472,7 +9474,7 @@
                   <pic:spPr bwMode="auto">
                     <a:xfrm>
                       <a:off x="0" y="0"/>
-                      <a:ext cx="6188710" cy="1277517"/>
+                      <a:ext cx="6188710" cy="1231224"/>
                     </a:xfrm>
                     <a:prstGeom prst="rect">
                       <a:avLst/>
@@ -10747,7 +10749,7 @@
           <w:rPr>
             <w:noProof/>
           </w:rPr>
-          <w:t>1</w:t>
+          <w:t>12</w:t>
         </w:r>
         <w:r>
           <w:rPr>
@@ -13488,7 +13490,7 @@
 </file>
 
 <file path=customXml/itemProps1.xml><?xml version="1.0" encoding="utf-8"?>
-<ds:datastoreItem xmlns:ds="http://schemas.openxmlformats.org/officeDocument/2006/customXml" ds:itemID="{82641964-3A96-47E6-A3F3-B1ACDBE6AE26}">
+<ds:datastoreItem xmlns:ds="http://schemas.openxmlformats.org/officeDocument/2006/customXml" ds:itemID="{D8D4BE10-28A6-4E44-9359-B5544DDDADC8}">
   <ds:schemaRefs>
     <ds:schemaRef ds:uri="http://schemas.openxmlformats.org/officeDocument/2006/bibliography"/>
   </ds:schemaRefs>

</xml_diff>